<commit_message>
Progress on planning and tracking practice
</commit_message>
<xml_diff>
--- a/se_1b.docx
+++ b/se_1b.docx
@@ -59,88 +59,278 @@
     </w:p>
     <w:p>
       <w:r>
-        <w:t>Agile has been shown to perform better on average in comparison to traditional methodologies (i.e. Waterfall, sequentia</w:t>
-      </w:r>
-      <w:r>
-        <w:t>l and well defined approach)</w:t>
+        <w:t>Agile</w:t>
+      </w:r>
+      <w:r>
+        <w:t xml:space="preserve"> methodologies</w:t>
+      </w:r>
+      <w:r>
+        <w:t xml:space="preserve"> has been shown to perform better on average in comparison to traditional methodologies (i.e. Waterfall, sequential and well defined approach). In a quantitative study, </w:t>
+      </w:r>
+      <w:proofErr w:type="spellStart"/>
+      <w:r>
+        <w:t>Serrador</w:t>
+      </w:r>
+      <w:proofErr w:type="spellEnd"/>
+      <w:r>
+        <w:t xml:space="preserve"> &amp; Pinto found that not only did agile </w:t>
+      </w:r>
+      <w:r>
+        <w:t xml:space="preserve">methodologies and practices </w:t>
+      </w:r>
+      <w:r>
+        <w:t>outperform waterfall in terms of project success but it was observed to be by a large margin in spite of project complexity or experience of a project team [2].</w:t>
+      </w:r>
+    </w:p>
+    <w:p>
+      <w:r>
+        <w:t xml:space="preserve"> </w:t>
+      </w:r>
+      <w:r>
+        <w:t>While</w:t>
+      </w:r>
+      <w:r>
+        <w:t xml:space="preserve"> </w:t>
+      </w:r>
+      <w:r>
+        <w:t xml:space="preserve">scrum </w:t>
+      </w:r>
+      <w:r>
+        <w:t>is most suited</w:t>
+      </w:r>
+      <w:r>
+        <w:t xml:space="preserve"> for teams 4-9 it has been found to have observed benefits when used within larger teams and projects, </w:t>
+      </w:r>
+      <w:proofErr w:type="spellStart"/>
+      <w:r>
+        <w:t>Lager</w:t>
+      </w:r>
+      <w:r>
+        <w:t>berg</w:t>
+      </w:r>
+      <w:proofErr w:type="spellEnd"/>
+      <w:r>
+        <w:t xml:space="preserve"> found that </w:t>
+      </w:r>
+      <w:r>
+        <w:t>overall scrum</w:t>
+      </w:r>
+      <w:r>
+        <w:t xml:space="preserve"> (even single practices) had obvious benefits in comparison to a traditional waterfall methodology and practices regardless of the proportion of practices adopted</w:t>
+      </w:r>
+      <w:r>
+        <w:t xml:space="preserve"> [1]</w:t>
+      </w:r>
+      <w:r>
+        <w:t xml:space="preserve">. </w:t>
+      </w:r>
+      <w:r>
+        <w:t>The mid-size nature of the end development team means that they can be split into 2 teams of 9 to better align with the general recommendation of the ideal agile team size</w:t>
       </w:r>
       <w:r>
         <w:t>.</w:t>
       </w:r>
       <w:r>
-        <w:t xml:space="preserve"> In a quantitative study, </w:t>
+        <w:t xml:space="preserve"> </w:t>
+      </w:r>
+      <w:r>
+        <w:t>Lastly due to agile being shown to be practical in a large scale environment the investment management franchise have the option to scale up this project/development team should they decide.</w:t>
+      </w:r>
+    </w:p>
+    <w:p>
+      <w:pPr>
+        <w:pStyle w:val="Heading1"/>
+      </w:pPr>
+      <w:r>
+        <w:t>Recommended Practices</w:t>
+      </w:r>
+    </w:p>
+    <w:p>
+      <w:pPr>
+        <w:pStyle w:val="Heading2"/>
+      </w:pPr>
+      <w:r>
+        <w:t>Collaboration and Communication</w:t>
+      </w:r>
+    </w:p>
+    <w:p/>
+    <w:p>
+      <w:pPr>
+        <w:pStyle w:val="Heading2"/>
+      </w:pPr>
+      <w:r>
+        <w:t>Requirements Engineering</w:t>
+      </w:r>
+    </w:p>
+    <w:p/>
+    <w:p>
+      <w:pPr>
+        <w:pStyle w:val="Heading2"/>
+      </w:pPr>
+      <w:r>
+        <w:t xml:space="preserve">Project </w:t>
+      </w:r>
+      <w:r>
+        <w:t>Planning and Tracking</w:t>
+      </w:r>
+    </w:p>
+    <w:p>
+      <w:r>
+        <w:t>Product backlogs are a part of the scrum planning process, they allow teams to prioritize features of a given software and track progress based on estimated work (hours) left according to each user story (feature) through a gaant chart.</w:t>
+      </w:r>
+    </w:p>
+    <w:p>
+      <w:r>
+        <w:t xml:space="preserve">From my research I was unable to find any empirical papers to support the benefits of specific </w:t>
+      </w:r>
+      <w:r>
+        <w:t xml:space="preserve">individual </w:t>
+      </w:r>
+      <w:r>
+        <w:t>practices</w:t>
+      </w:r>
+      <w:r>
+        <w:t>. Though</w:t>
+      </w:r>
+      <w:r>
+        <w:t xml:space="preserve"> what I </w:t>
+      </w:r>
+      <w:r>
+        <w:t>did fi</w:t>
+      </w:r>
+      <w:r>
+        <w:t xml:space="preserve">nd was </w:t>
+      </w:r>
+      <w:r>
+        <w:t xml:space="preserve">for the most part </w:t>
+      </w:r>
+      <w:r>
+        <w:t>scrum</w:t>
+      </w:r>
+      <w:r>
+        <w:t xml:space="preserve"> does show some benefits over </w:t>
+      </w:r>
+      <w:r>
+        <w:t>more traditional methodologies</w:t>
+      </w:r>
+      <w:r>
+        <w:t xml:space="preserve"> </w:t>
+      </w:r>
+      <w:r>
+        <w:t xml:space="preserve">as in her study </w:t>
       </w:r>
       <w:proofErr w:type="spellStart"/>
       <w:r>
+        <w:t>Lagerberg</w:t>
+      </w:r>
+      <w:proofErr w:type="spellEnd"/>
+      <w:r>
+        <w:t xml:space="preserve"> found Project B (scrum project group) rated higher or equally in all</w:t>
+      </w:r>
+      <w:r>
+        <w:t xml:space="preserve"> areas</w:t>
+      </w:r>
+      <w:r>
+        <w:t xml:space="preserve"> except</w:t>
+      </w:r>
+      <w:r>
+        <w:t xml:space="preserve"> productivity</w:t>
+      </w:r>
+      <w:r>
+        <w:t xml:space="preserve"> </w:t>
+      </w:r>
+      <w:r>
+        <w:t>[</w:t>
+      </w:r>
+      <w:r>
+        <w:t>1</w:t>
+      </w:r>
+      <w:r>
+        <w:t>].</w:t>
+      </w:r>
+      <w:r>
+        <w:t xml:space="preserve"> </w:t>
+      </w:r>
+      <w:proofErr w:type="spellStart"/>
+      <w:r>
+        <w:t>Lagerberg</w:t>
+      </w:r>
+      <w:proofErr w:type="spellEnd"/>
+      <w:r>
+        <w:t xml:space="preserve"> did touch on this in her paper hinting that these perceived benefits could have been a result of planning</w:t>
+      </w:r>
+      <w:r>
+        <w:t xml:space="preserve"> </w:t>
+      </w:r>
+      <w:r>
+        <w:t>amongst</w:t>
+      </w:r>
+      <w:r>
+        <w:t xml:space="preserve"> other things</w:t>
+      </w:r>
+      <w:r>
+        <w:t xml:space="preserve"> and may be lost if less time were to be spent on this, with more research needing to be done in this area </w:t>
+      </w:r>
+      <w:r>
+        <w:lastRenderedPageBreak/>
+        <w:t>[1]. I do agree with her on both points as scrum is a methodology with a strong focus on</w:t>
+      </w:r>
+      <w:r>
+        <w:t xml:space="preserve"> planning and re-planning especially at the beginning of sprints. </w:t>
+      </w:r>
+    </w:p>
+    <w:p>
+      <w:r>
+        <w:t>Of course there were many limitation in this study in that they only looked at one set of project groups within a corporation</w:t>
+      </w:r>
+      <w:r>
+        <w:t xml:space="preserve"> or participant error amongst other things</w:t>
+      </w:r>
+      <w:r>
+        <w:t xml:space="preserve"> however there is other research that shows the benefits of agile practices</w:t>
+      </w:r>
+      <w:r>
+        <w:t xml:space="preserve">. </w:t>
+      </w:r>
+      <w:proofErr w:type="spellStart"/>
+      <w:r>
         <w:t>Serrador</w:t>
       </w:r>
       <w:proofErr w:type="spellEnd"/>
       <w:r>
-        <w:t xml:space="preserve"> &amp; Pinto found that not only did agile outperform waterfall in terms of project success but it was observed to be by a large margin in spite of project complexity or experience of a project team [2].</w:t>
-      </w:r>
-    </w:p>
-    <w:p>
-      <w:r>
-        <w:t xml:space="preserve"> </w:t>
-      </w:r>
-      <w:r>
-        <w:t>While</w:t>
-      </w:r>
-      <w:r>
-        <w:t xml:space="preserve"> agile is most suited</w:t>
-      </w:r>
-      <w:r>
-        <w:t xml:space="preserve"> for teams 4-9 it has been found to have observed benefits when used within larger teams and projects, </w:t>
-      </w:r>
-      <w:proofErr w:type="spellStart"/>
-      <w:r>
-        <w:t>Lager</w:t>
-      </w:r>
-      <w:r>
-        <w:t>berg</w:t>
-      </w:r>
-      <w:proofErr w:type="spellEnd"/>
-      <w:r>
-        <w:t xml:space="preserve"> found that agile (even</w:t>
+        <w:t xml:space="preserve"> &amp; Pinto </w:t>
+      </w:r>
+      <w:r>
+        <w:t>found in their research that</w:t>
+      </w:r>
+      <w:r>
+        <w:t xml:space="preserve"> there is some correlation between the amount of time spent planning and the success of a project </w:t>
+      </w:r>
+      <w:r>
+        <w:t xml:space="preserve">[2] </w:t>
       </w:r>
       <w:bookmarkStart w:id="0" w:name="_GoBack"/>
       <w:bookmarkEnd w:id="0"/>
       <w:r>
-        <w:t xml:space="preserve"> single practices) had obvious benefits in comparison to a traditional waterfall methodology and practices regardless of the proportion of practices adopted</w:t>
-      </w:r>
-      <w:r>
-        <w:t xml:space="preserve"> [1]</w:t>
-      </w:r>
-      <w:r>
-        <w:t xml:space="preserve">. </w:t>
-      </w:r>
-      <w:r>
-        <w:t>The mid-size nature of the end development team means that they can be split into 2 teams of 9 to better align with the general recommendation of the ideal agile team size</w:t>
-      </w:r>
-      <w:r>
-        <w:t>.</w:t>
-      </w:r>
-      <w:r>
-        <w:t xml:space="preserve"> </w:t>
-      </w:r>
-      <w:r>
-        <w:t>Lastly due to agile being shown to be practical in a large scale environment the investment management franchise have the option to scale up this project/development team should they decide.</w:t>
-      </w:r>
-    </w:p>
-    <w:p>
-      <w:pPr>
-        <w:pStyle w:val="Heading1"/>
-      </w:pPr>
-      <w:r>
-        <w:t>Recommended Practices</w:t>
-      </w:r>
-    </w:p>
+        <w:t>thus</w:t>
+      </w:r>
+      <w:r>
+        <w:t xml:space="preserve"> the benefits of a product backlog along with the necessary planning </w:t>
+      </w:r>
+      <w:r>
+        <w:t xml:space="preserve">that goes along with it </w:t>
+      </w:r>
+      <w:r>
+        <w:t xml:space="preserve">cannot be discounted. </w:t>
+      </w:r>
+    </w:p>
+    <w:p/>
     <w:p>
       <w:pPr>
         <w:pStyle w:val="Heading2"/>
       </w:pPr>
       <w:r>
-        <w:t>Collaboration and Communication</w:t>
+        <w:t>Managing Change</w:t>
       </w:r>
     </w:p>
     <w:p/>
@@ -149,58 +339,6 @@
         <w:pStyle w:val="Heading2"/>
       </w:pPr>
       <w:r>
-        <w:t>Requirements Engineering</w:t>
-      </w:r>
-    </w:p>
-    <w:p/>
-    <w:p>
-      <w:pPr>
-        <w:pStyle w:val="Heading2"/>
-      </w:pPr>
-      <w:r>
-        <w:t xml:space="preserve">Project </w:t>
-      </w:r>
-      <w:r>
-        <w:t>Planning and Tracking</w:t>
-      </w:r>
-    </w:p>
-    <w:p>
-      <w:r>
-        <w:t xml:space="preserve">Although sprint backlogs </w:t>
-      </w:r>
-      <w:r>
-        <w:t>are a practice of scrum</w:t>
-      </w:r>
-      <w:r>
-        <w:t>, being that scrum is under the agile umbrella I feel it is still a relevant and beneficial practice to this case study</w:t>
-      </w:r>
-      <w:r>
-        <w:t>.</w:t>
-      </w:r>
-      <w:r>
-        <w:t xml:space="preserve"> </w:t>
-      </w:r>
-    </w:p>
-    <w:p>
-      <w:r>
-        <w:t xml:space="preserve"> From my research I was unable to find any empirical papers to support the benefits of specific scrum/agile practices again more traditional methodologies, however what I found was [2].</w:t>
-      </w:r>
-    </w:p>
-    <w:p>
-      <w:pPr>
-        <w:pStyle w:val="Heading2"/>
-      </w:pPr>
-      <w:r>
-        <w:t>Managing Change</w:t>
-      </w:r>
-    </w:p>
-    <w:p/>
-    <w:p>
-      <w:pPr>
-        <w:pStyle w:val="Heading2"/>
-      </w:pPr>
-      <w:r>
-        <w:lastRenderedPageBreak/>
         <w:t>Quality Assurance</w:t>
       </w:r>
     </w:p>

</xml_diff>